<commit_message>
update and fix bugs
</commit_message>
<xml_diff>
--- a/关文聪 2016060601008 计算机操作系统 实验报告.docx
+++ b/关文聪 2016060601008 计算机操作系统 实验报告.docx
@@ -24618,6 +24618,98 @@
         <w:pBdr>
           <w:left w:val="single" w:sz="18" w:space="0" w:color="6CE26C"/>
         </w:pBdr>
+        <w:shd w:val="clear" w:color="auto" w:fill="F8F8F8"/>
+        <w:spacing w:beforeAutospacing="1" w:afterAutospacing="1" w:line="210" w:lineRule="atLeast"/>
+        <w:jc w:val="left"/>
+        <w:rPr>
+          <w:rFonts w:ascii="Consolas" w:hAnsi="Consolas" w:cs="宋体"/>
+          <w:color w:val="5C5C5C"/>
+          <w:kern w:val="0"/>
+          <w:sz w:val="18"/>
+          <w:szCs w:val="18"/>
+        </w:rPr>
+      </w:pPr>
+      <w:r>
+        <w:rPr>
+          <w:rFonts w:ascii="Consolas" w:hAnsi="Consolas" w:cs="宋体" w:hint="eastAsia"/>
+          <w:color w:val="5C5C5C"/>
+          <w:kern w:val="0"/>
+          <w:sz w:val="18"/>
+          <w:szCs w:val="18"/>
+        </w:rPr>
+        <w:t xml:space="preserve"> </w:t>
+      </w:r>
+      <w:r>
+        <w:rPr>
+          <w:rFonts w:ascii="Consolas" w:hAnsi="Consolas" w:cs="宋体"/>
+          <w:color w:val="5C5C5C"/>
+          <w:kern w:val="0"/>
+          <w:sz w:val="18"/>
+          <w:szCs w:val="18"/>
+        </w:rPr>
+        <w:t xml:space="preserve">        </w:t>
+      </w:r>
+      <w:proofErr w:type="spellStart"/>
+      <w:proofErr w:type="gramStart"/>
+      <w:r>
+        <w:rPr>
+          <w:rFonts w:ascii="Consolas" w:hAnsi="Consolas" w:cs="宋体"/>
+          <w:color w:val="000000"/>
+          <w:kern w:val="0"/>
+          <w:sz w:val="18"/>
+          <w:szCs w:val="18"/>
+          <w:bdr w:val="none" w:sz="0" w:space="0" w:color="auto" w:frame="1"/>
+        </w:rPr>
+        <w:t>pcb.killProcess</w:t>
+      </w:r>
+      <w:proofErr w:type="spellEnd"/>
+      <w:proofErr w:type="gramEnd"/>
+      <w:r>
+        <w:rPr>
+          <w:rFonts w:ascii="Consolas" w:hAnsi="Consolas" w:cs="宋体"/>
+          <w:color w:val="000000"/>
+          <w:kern w:val="0"/>
+          <w:sz w:val="18"/>
+          <w:szCs w:val="18"/>
+          <w:bdr w:val="none" w:sz="0" w:space="0" w:color="auto" w:frame="1"/>
+        </w:rPr>
+        <w:t>(</w:t>
+      </w:r>
+      <w:r>
+        <w:rPr>
+          <w:rFonts w:ascii="Consolas" w:hAnsi="Consolas" w:cs="宋体"/>
+          <w:b/>
+          <w:bCs/>
+          <w:color w:val="006699"/>
+          <w:kern w:val="0"/>
+          <w:sz w:val="18"/>
+          <w:szCs w:val="18"/>
+          <w:bdr w:val="none" w:sz="0" w:space="0" w:color="auto" w:frame="1"/>
+        </w:rPr>
+        <w:t>this</w:t>
+      </w:r>
+      <w:r>
+        <w:rPr>
+          <w:rFonts w:ascii="Consolas" w:hAnsi="Consolas" w:cs="宋体"/>
+          <w:color w:val="000000"/>
+          <w:kern w:val="0"/>
+          <w:sz w:val="18"/>
+          <w:szCs w:val="18"/>
+          <w:bdr w:val="none" w:sz="0" w:space="0" w:color="auto" w:frame="1"/>
+        </w:rPr>
+        <w:t>);</w:t>
+      </w:r>
+    </w:p>
+    <w:p>
+      <w:pPr>
+        <w:widowControl/>
+        <w:numPr>
+          <w:ilvl w:val="0"/>
+          <w:numId w:val="15"/>
+        </w:numPr>
+        <w:pBdr>
+          <w:left w:val="single" w:sz="18" w:space="0" w:color="6CE26C"/>
+        </w:pBdr>
         <w:shd w:val="clear" w:color="auto" w:fill="FFFFFF"/>
         <w:spacing w:beforeAutospacing="1" w:afterAutospacing="1" w:line="210" w:lineRule="atLeast"/>
         <w:jc w:val="left"/>
@@ -24702,6 +24794,52 @@
           <w:bdr w:val="none" w:sz="0" w:space="0" w:color="auto" w:frame="1"/>
         </w:rPr>
         <w:t>);  </w:t>
+      </w:r>
+    </w:p>
+    <w:p>
+      <w:pPr>
+        <w:widowControl/>
+        <w:numPr>
+          <w:ilvl w:val="0"/>
+          <w:numId w:val="15"/>
+        </w:numPr>
+        <w:pBdr>
+          <w:left w:val="single" w:sz="18" w:space="0" w:color="6CE26C"/>
+        </w:pBdr>
+        <w:shd w:val="clear" w:color="auto" w:fill="FFFFFF"/>
+        <w:spacing w:beforeAutospacing="1" w:afterAutospacing="1" w:line="210" w:lineRule="atLeast"/>
+        <w:jc w:val="left"/>
+        <w:rPr>
+          <w:rFonts w:ascii="Consolas" w:hAnsi="Consolas" w:cs="宋体"/>
+          <w:color w:val="5C5C5C"/>
+          <w:kern w:val="0"/>
+          <w:sz w:val="18"/>
+          <w:szCs w:val="18"/>
+        </w:rPr>
+      </w:pPr>
+      <w:r>
+        <w:rPr>
+          <w:rFonts w:ascii="Consolas" w:hAnsi="Consolas" w:cs="宋体"/>
+          <w:color w:val="000000"/>
+          <w:kern w:val="0"/>
+          <w:sz w:val="18"/>
+          <w:szCs w:val="18"/>
+          <w:bdr w:val="none" w:sz="0" w:space="0" w:color="auto" w:frame="1"/>
+        </w:rPr>
+        <w:t>    } </w:t>
+      </w:r>
+      <w:bookmarkStart w:id="0" w:name="_GoBack"/>
+      <w:bookmarkEnd w:id="0"/>
+      <w:r>
+        <w:rPr>
+          <w:rFonts w:ascii="Consolas" w:hAnsi="Consolas" w:cs="宋体"/>
+          <w:color w:val="000000"/>
+          <w:kern w:val="0"/>
+          <w:sz w:val="18"/>
+          <w:szCs w:val="18"/>
+          <w:bdr w:val="none" w:sz="0" w:space="0" w:color="auto" w:frame="1"/>
+        </w:rPr>
+        <w:t> </w:t>
       </w:r>
     </w:p>
     <w:p>
@@ -24734,57 +24872,84 @@
           <w:szCs w:val="18"/>
           <w:bdr w:val="none" w:sz="0" w:space="0" w:color="auto" w:frame="1"/>
         </w:rPr>
-        <w:t>        </w:t>
-      </w:r>
-      <w:proofErr w:type="spellStart"/>
-      <w:proofErr w:type="gramStart"/>
-      <w:r>
-        <w:rPr>
-          <w:rFonts w:ascii="Consolas" w:hAnsi="Consolas" w:cs="宋体"/>
-          <w:color w:val="000000"/>
-          <w:kern w:val="0"/>
-          <w:sz w:val="18"/>
-          <w:szCs w:val="18"/>
-          <w:bdr w:val="none" w:sz="0" w:space="0" w:color="auto" w:frame="1"/>
-        </w:rPr>
-        <w:t>pcb.killProcess</w:t>
-      </w:r>
-      <w:proofErr w:type="spellEnd"/>
-      <w:proofErr w:type="gramEnd"/>
-      <w:r>
-        <w:rPr>
-          <w:rFonts w:ascii="Consolas" w:hAnsi="Consolas" w:cs="宋体"/>
-          <w:color w:val="000000"/>
-          <w:kern w:val="0"/>
-          <w:sz w:val="18"/>
-          <w:szCs w:val="18"/>
-          <w:bdr w:val="none" w:sz="0" w:space="0" w:color="auto" w:frame="1"/>
-        </w:rPr>
-        <w:t>(</w:t>
-      </w:r>
-      <w:r>
-        <w:rPr>
-          <w:rFonts w:ascii="Consolas" w:hAnsi="Consolas" w:cs="宋体"/>
-          <w:b/>
-          <w:bCs/>
-          <w:color w:val="006699"/>
-          <w:kern w:val="0"/>
-          <w:sz w:val="18"/>
-          <w:szCs w:val="18"/>
-          <w:bdr w:val="none" w:sz="0" w:space="0" w:color="auto" w:frame="1"/>
-        </w:rPr>
-        <w:t>this</w:t>
-      </w:r>
-      <w:r>
-        <w:rPr>
-          <w:rFonts w:ascii="Consolas" w:hAnsi="Consolas" w:cs="宋体"/>
-          <w:color w:val="000000"/>
-          <w:kern w:val="0"/>
-          <w:sz w:val="18"/>
-          <w:szCs w:val="18"/>
-          <w:bdr w:val="none" w:sz="0" w:space="0" w:color="auto" w:frame="1"/>
-        </w:rPr>
-        <w:t>);  </w:t>
+        <w:t>    </w:t>
+      </w:r>
+      <w:r>
+        <w:rPr>
+          <w:rFonts w:ascii="Consolas" w:hAnsi="Consolas" w:cs="宋体"/>
+          <w:color w:val="008200"/>
+          <w:kern w:val="0"/>
+          <w:sz w:val="18"/>
+          <w:szCs w:val="18"/>
+          <w:bdr w:val="none" w:sz="0" w:space="0" w:color="auto" w:frame="1"/>
+        </w:rPr>
+        <w:t>// </w:t>
+      </w:r>
+      <w:r>
+        <w:rPr>
+          <w:rFonts w:ascii="Consolas" w:hAnsi="Consolas" w:cs="宋体"/>
+          <w:color w:val="008200"/>
+          <w:kern w:val="0"/>
+          <w:sz w:val="18"/>
+          <w:szCs w:val="18"/>
+          <w:bdr w:val="none" w:sz="0" w:space="0" w:color="auto" w:frame="1"/>
+        </w:rPr>
+        <w:t>清除进程的</w:t>
+      </w:r>
+      <w:r>
+        <w:rPr>
+          <w:rFonts w:ascii="Consolas" w:hAnsi="Consolas" w:cs="宋体"/>
+          <w:color w:val="008200"/>
+          <w:kern w:val="0"/>
+          <w:sz w:val="18"/>
+          <w:szCs w:val="18"/>
+          <w:bdr w:val="none" w:sz="0" w:space="0" w:color="auto" w:frame="1"/>
+        </w:rPr>
+        <w:t>parent</w:t>
+      </w:r>
+      <w:r>
+        <w:rPr>
+          <w:rFonts w:ascii="Consolas" w:hAnsi="Consolas" w:cs="宋体"/>
+          <w:color w:val="008200"/>
+          <w:kern w:val="0"/>
+          <w:sz w:val="18"/>
+          <w:szCs w:val="18"/>
+          <w:bdr w:val="none" w:sz="0" w:space="0" w:color="auto" w:frame="1"/>
+        </w:rPr>
+        <w:t>和</w:t>
+      </w:r>
+      <w:r>
+        <w:rPr>
+          <w:rFonts w:ascii="Consolas" w:hAnsi="Consolas" w:cs="宋体"/>
+          <w:color w:val="008200"/>
+          <w:kern w:val="0"/>
+          <w:sz w:val="18"/>
+          <w:szCs w:val="18"/>
+          <w:bdr w:val="none" w:sz="0" w:space="0" w:color="auto" w:frame="1"/>
+        </w:rPr>
+        <w:t>child</w:t>
+      </w:r>
+      <w:r>
+        <w:rPr>
+          <w:rFonts w:ascii="Consolas" w:hAnsi="Consolas" w:cs="宋体"/>
+          <w:color w:val="008200"/>
+          <w:kern w:val="0"/>
+          <w:sz w:val="18"/>
+          <w:szCs w:val="18"/>
+          <w:bdr w:val="none" w:sz="0" w:space="0" w:color="auto" w:frame="1"/>
+        </w:rPr>
+        <w:t>指针</w:t>
+      </w:r>
+      <w:r>
+        <w:rPr>
+          <w:rFonts w:ascii="Consolas" w:hAnsi="Consolas" w:cs="宋体"/>
+          <w:color w:val="000000"/>
+          <w:kern w:val="0"/>
+          <w:sz w:val="18"/>
+          <w:szCs w:val="18"/>
+          <w:bdr w:val="none" w:sz="0" w:space="0" w:color="auto" w:frame="1"/>
+        </w:rPr>
+        <w:t>  </w:t>
       </w:r>
     </w:p>
     <w:p>
@@ -24817,7 +24982,57 @@
           <w:szCs w:val="18"/>
           <w:bdr w:val="none" w:sz="0" w:space="0" w:color="auto" w:frame="1"/>
         </w:rPr>
-        <w:t>    }  </w:t>
+        <w:t>    </w:t>
+      </w:r>
+      <w:proofErr w:type="spellStart"/>
+      <w:proofErr w:type="gramStart"/>
+      <w:r>
+        <w:rPr>
+          <w:rFonts w:ascii="Consolas" w:hAnsi="Consolas" w:cs="宋体"/>
+          <w:color w:val="000000"/>
+          <w:kern w:val="0"/>
+          <w:sz w:val="18"/>
+          <w:szCs w:val="18"/>
+          <w:bdr w:val="none" w:sz="0" w:space="0" w:color="auto" w:frame="1"/>
+        </w:rPr>
+        <w:t>parent.removeChild</w:t>
+      </w:r>
+      <w:proofErr w:type="spellEnd"/>
+      <w:proofErr w:type="gramEnd"/>
+      <w:r>
+        <w:rPr>
+          <w:rFonts w:ascii="Consolas" w:hAnsi="Consolas" w:cs="宋体"/>
+          <w:color w:val="000000"/>
+          <w:kern w:val="0"/>
+          <w:sz w:val="18"/>
+          <w:szCs w:val="18"/>
+          <w:bdr w:val="none" w:sz="0" w:space="0" w:color="auto" w:frame="1"/>
+        </w:rPr>
+        <w:t>(</w:t>
+      </w:r>
+      <w:r>
+        <w:rPr>
+          <w:rFonts w:ascii="Consolas" w:hAnsi="Consolas" w:cs="宋体"/>
+          <w:b/>
+          <w:bCs/>
+          <w:color w:val="006699"/>
+          <w:kern w:val="0"/>
+          <w:sz w:val="18"/>
+          <w:szCs w:val="18"/>
+          <w:bdr w:val="none" w:sz="0" w:space="0" w:color="auto" w:frame="1"/>
+        </w:rPr>
+        <w:t>this</w:t>
+      </w:r>
+      <w:r>
+        <w:rPr>
+          <w:rFonts w:ascii="Consolas" w:hAnsi="Consolas" w:cs="宋体"/>
+          <w:color w:val="000000"/>
+          <w:kern w:val="0"/>
+          <w:sz w:val="18"/>
+          <w:szCs w:val="18"/>
+          <w:bdr w:val="none" w:sz="0" w:space="0" w:color="auto" w:frame="1"/>
+        </w:rPr>
+        <w:t>);  </w:t>
       </w:r>
     </w:p>
     <w:p>
@@ -24850,84 +25065,31 @@
           <w:szCs w:val="18"/>
           <w:bdr w:val="none" w:sz="0" w:space="0" w:color="auto" w:frame="1"/>
         </w:rPr>
-        <w:t>    </w:t>
-      </w:r>
-      <w:r>
-        <w:rPr>
-          <w:rFonts w:ascii="Consolas" w:hAnsi="Consolas" w:cs="宋体"/>
-          <w:color w:val="008200"/>
-          <w:kern w:val="0"/>
-          <w:sz w:val="18"/>
-          <w:szCs w:val="18"/>
-          <w:bdr w:val="none" w:sz="0" w:space="0" w:color="auto" w:frame="1"/>
-        </w:rPr>
-        <w:t>// </w:t>
-      </w:r>
-      <w:r>
-        <w:rPr>
-          <w:rFonts w:ascii="Consolas" w:hAnsi="Consolas" w:cs="宋体"/>
-          <w:color w:val="008200"/>
-          <w:kern w:val="0"/>
-          <w:sz w:val="18"/>
-          <w:szCs w:val="18"/>
-          <w:bdr w:val="none" w:sz="0" w:space="0" w:color="auto" w:frame="1"/>
-        </w:rPr>
-        <w:t>清除进程的</w:t>
-      </w:r>
-      <w:r>
-        <w:rPr>
-          <w:rFonts w:ascii="Consolas" w:hAnsi="Consolas" w:cs="宋体"/>
-          <w:color w:val="008200"/>
-          <w:kern w:val="0"/>
-          <w:sz w:val="18"/>
-          <w:szCs w:val="18"/>
-          <w:bdr w:val="none" w:sz="0" w:space="0" w:color="auto" w:frame="1"/>
-        </w:rPr>
-        <w:t>parent</w:t>
-      </w:r>
-      <w:r>
-        <w:rPr>
-          <w:rFonts w:ascii="Consolas" w:hAnsi="Consolas" w:cs="宋体"/>
-          <w:color w:val="008200"/>
-          <w:kern w:val="0"/>
-          <w:sz w:val="18"/>
-          <w:szCs w:val="18"/>
-          <w:bdr w:val="none" w:sz="0" w:space="0" w:color="auto" w:frame="1"/>
-        </w:rPr>
-        <w:t>和</w:t>
-      </w:r>
-      <w:r>
-        <w:rPr>
-          <w:rFonts w:ascii="Consolas" w:hAnsi="Consolas" w:cs="宋体"/>
-          <w:color w:val="008200"/>
-          <w:kern w:val="0"/>
-          <w:sz w:val="18"/>
-          <w:szCs w:val="18"/>
-          <w:bdr w:val="none" w:sz="0" w:space="0" w:color="auto" w:frame="1"/>
-        </w:rPr>
-        <w:t>child</w:t>
-      </w:r>
-      <w:r>
-        <w:rPr>
-          <w:rFonts w:ascii="Consolas" w:hAnsi="Consolas" w:cs="宋体"/>
-          <w:color w:val="008200"/>
-          <w:kern w:val="0"/>
-          <w:sz w:val="18"/>
-          <w:szCs w:val="18"/>
-          <w:bdr w:val="none" w:sz="0" w:space="0" w:color="auto" w:frame="1"/>
-        </w:rPr>
-        <w:t>指针</w:t>
-      </w:r>
-      <w:r>
-        <w:rPr>
-          <w:rFonts w:ascii="Consolas" w:hAnsi="Consolas" w:cs="宋体"/>
-          <w:color w:val="000000"/>
-          <w:kern w:val="0"/>
-          <w:sz w:val="18"/>
-          <w:szCs w:val="18"/>
-          <w:bdr w:val="none" w:sz="0" w:space="0" w:color="auto" w:frame="1"/>
-        </w:rPr>
-        <w:t>  </w:t>
+        <w:t>    parent = </w:t>
+      </w:r>
+      <w:r>
+        <w:rPr>
+          <w:rFonts w:ascii="Consolas" w:hAnsi="Consolas" w:cs="宋体"/>
+          <w:b/>
+          <w:bCs/>
+          <w:color w:val="006699"/>
+          <w:kern w:val="0"/>
+          <w:sz w:val="18"/>
+          <w:szCs w:val="18"/>
+          <w:bdr w:val="none" w:sz="0" w:space="0" w:color="auto" w:frame="1"/>
+        </w:rPr>
+        <w:t>null</w:t>
+      </w:r>
+      <w:r>
+        <w:rPr>
+          <w:rFonts w:ascii="Consolas" w:hAnsi="Consolas" w:cs="宋体"/>
+          <w:color w:val="000000"/>
+          <w:kern w:val="0"/>
+          <w:sz w:val="18"/>
+          <w:szCs w:val="18"/>
+          <w:bdr w:val="none" w:sz="0" w:space="0" w:color="auto" w:frame="1"/>
+        </w:rPr>
+        <w:t>;  </w:t>
       </w:r>
     </w:p>
     <w:p>
@@ -24962,55 +25124,38 @@
         </w:rPr>
         <w:t>    </w:t>
       </w:r>
-      <w:proofErr w:type="spellStart"/>
-      <w:proofErr w:type="gramStart"/>
-      <w:r>
-        <w:rPr>
-          <w:rFonts w:ascii="Consolas" w:hAnsi="Consolas" w:cs="宋体"/>
-          <w:color w:val="000000"/>
-          <w:kern w:val="0"/>
-          <w:sz w:val="18"/>
-          <w:szCs w:val="18"/>
-          <w:bdr w:val="none" w:sz="0" w:space="0" w:color="auto" w:frame="1"/>
-        </w:rPr>
-        <w:t>parent.removeChild</w:t>
-      </w:r>
-      <w:proofErr w:type="spellEnd"/>
-      <w:proofErr w:type="gramEnd"/>
-      <w:r>
-        <w:rPr>
-          <w:rFonts w:ascii="Consolas" w:hAnsi="Consolas" w:cs="宋体"/>
-          <w:color w:val="000000"/>
-          <w:kern w:val="0"/>
-          <w:sz w:val="18"/>
-          <w:szCs w:val="18"/>
-          <w:bdr w:val="none" w:sz="0" w:space="0" w:color="auto" w:frame="1"/>
-        </w:rPr>
-        <w:t>(</w:t>
-      </w:r>
-      <w:r>
-        <w:rPr>
-          <w:rFonts w:ascii="Consolas" w:hAnsi="Consolas" w:cs="宋体"/>
-          <w:b/>
-          <w:bCs/>
-          <w:color w:val="006699"/>
-          <w:kern w:val="0"/>
-          <w:sz w:val="18"/>
-          <w:szCs w:val="18"/>
-          <w:bdr w:val="none" w:sz="0" w:space="0" w:color="auto" w:frame="1"/>
-        </w:rPr>
-        <w:t>this</w:t>
-      </w:r>
-      <w:r>
-        <w:rPr>
-          <w:rFonts w:ascii="Consolas" w:hAnsi="Consolas" w:cs="宋体"/>
-          <w:color w:val="000000"/>
-          <w:kern w:val="0"/>
-          <w:sz w:val="18"/>
-          <w:szCs w:val="18"/>
-          <w:bdr w:val="none" w:sz="0" w:space="0" w:color="auto" w:frame="1"/>
-        </w:rPr>
-        <w:t>);  </w:t>
+      <w:r>
+        <w:rPr>
+          <w:rFonts w:ascii="Consolas" w:hAnsi="Consolas" w:cs="宋体"/>
+          <w:color w:val="008200"/>
+          <w:kern w:val="0"/>
+          <w:sz w:val="18"/>
+          <w:szCs w:val="18"/>
+          <w:bdr w:val="none" w:sz="0" w:space="0" w:color="auto" w:frame="1"/>
+        </w:rPr>
+        <w:t>//</w:t>
+      </w:r>
+      <w:r>
+        <w:rPr>
+          <w:rFonts w:ascii="Consolas" w:hAnsi="Consolas" w:cs="宋体"/>
+          <w:color w:val="008200"/>
+          <w:kern w:val="0"/>
+          <w:sz w:val="18"/>
+          <w:szCs w:val="18"/>
+          <w:bdr w:val="none" w:sz="0" w:space="0" w:color="auto" w:frame="1"/>
+        </w:rPr>
+        <w:t>释放资源</w:t>
+      </w:r>
+      <w:r>
+        <w:rPr>
+          <w:rFonts w:ascii="Consolas" w:hAnsi="Consolas" w:cs="宋体"/>
+          <w:color w:val="000000"/>
+          <w:kern w:val="0"/>
+          <w:sz w:val="18"/>
+          <w:szCs w:val="18"/>
+          <w:bdr w:val="none" w:sz="0" w:space="0" w:color="auto" w:frame="1"/>
+        </w:rPr>
+        <w:t>  </w:t>
       </w:r>
     </w:p>
     <w:p>
@@ -25043,7 +25188,8 @@
           <w:szCs w:val="18"/>
           <w:bdr w:val="none" w:sz="0" w:space="0" w:color="auto" w:frame="1"/>
         </w:rPr>
-        <w:t>    parent = </w:t>
+        <w:lastRenderedPageBreak/>
+        <w:t>    </w:t>
       </w:r>
       <w:r>
         <w:rPr>
@@ -25056,18 +25202,79 @@
           <w:szCs w:val="18"/>
           <w:bdr w:val="none" w:sz="0" w:space="0" w:color="auto" w:frame="1"/>
         </w:rPr>
-        <w:t>null</w:t>
-      </w:r>
-      <w:r>
-        <w:rPr>
-          <w:rFonts w:ascii="Consolas" w:hAnsi="Consolas" w:cs="宋体"/>
-          <w:color w:val="000000"/>
-          <w:kern w:val="0"/>
-          <w:sz w:val="18"/>
-          <w:szCs w:val="18"/>
-          <w:bdr w:val="none" w:sz="0" w:space="0" w:color="auto" w:frame="1"/>
-        </w:rPr>
-        <w:t>;  </w:t>
+        <w:t>for</w:t>
+      </w:r>
+      <w:r>
+        <w:rPr>
+          <w:rFonts w:ascii="Consolas" w:hAnsi="Consolas" w:cs="宋体"/>
+          <w:color w:val="000000"/>
+          <w:kern w:val="0"/>
+          <w:sz w:val="18"/>
+          <w:szCs w:val="18"/>
+          <w:bdr w:val="none" w:sz="0" w:space="0" w:color="auto" w:frame="1"/>
+        </w:rPr>
+        <w:t> (Resource </w:t>
+      </w:r>
+      <w:proofErr w:type="spellStart"/>
+      <w:proofErr w:type="gramStart"/>
+      <w:r>
+        <w:rPr>
+          <w:rFonts w:ascii="Consolas" w:hAnsi="Consolas" w:cs="宋体"/>
+          <w:color w:val="000000"/>
+          <w:kern w:val="0"/>
+          <w:sz w:val="18"/>
+          <w:szCs w:val="18"/>
+          <w:bdr w:val="none" w:sz="0" w:space="0" w:color="auto" w:frame="1"/>
+        </w:rPr>
+        <w:t>resource</w:t>
+      </w:r>
+      <w:proofErr w:type="spellEnd"/>
+      <w:r>
+        <w:rPr>
+          <w:rFonts w:ascii="Consolas" w:hAnsi="Consolas" w:cs="宋体"/>
+          <w:color w:val="000000"/>
+          <w:kern w:val="0"/>
+          <w:sz w:val="18"/>
+          <w:szCs w:val="18"/>
+          <w:bdr w:val="none" w:sz="0" w:space="0" w:color="auto" w:frame="1"/>
+        </w:rPr>
+        <w:t> :</w:t>
+      </w:r>
+      <w:proofErr w:type="gramEnd"/>
+      <w:r>
+        <w:rPr>
+          <w:rFonts w:ascii="Consolas" w:hAnsi="Consolas" w:cs="宋体"/>
+          <w:color w:val="000000"/>
+          <w:kern w:val="0"/>
+          <w:sz w:val="18"/>
+          <w:szCs w:val="18"/>
+          <w:bdr w:val="none" w:sz="0" w:space="0" w:color="auto" w:frame="1"/>
+        </w:rPr>
+        <w:t> </w:t>
+      </w:r>
+      <w:proofErr w:type="spellStart"/>
+      <w:r>
+        <w:rPr>
+          <w:rFonts w:ascii="Consolas" w:hAnsi="Consolas" w:cs="宋体"/>
+          <w:color w:val="000000"/>
+          <w:kern w:val="0"/>
+          <w:sz w:val="18"/>
+          <w:szCs w:val="18"/>
+          <w:bdr w:val="none" w:sz="0" w:space="0" w:color="auto" w:frame="1"/>
+        </w:rPr>
+        <w:t>resourceMap.keySet</w:t>
+      </w:r>
+      <w:proofErr w:type="spellEnd"/>
+      <w:r>
+        <w:rPr>
+          <w:rFonts w:ascii="Consolas" w:hAnsi="Consolas" w:cs="宋体"/>
+          <w:color w:val="000000"/>
+          <w:kern w:val="0"/>
+          <w:sz w:val="18"/>
+          <w:szCs w:val="18"/>
+          <w:bdr w:val="none" w:sz="0" w:space="0" w:color="auto" w:frame="1"/>
+        </w:rPr>
+        <w:t>()) {  </w:t>
       </w:r>
     </w:p>
     <w:p>
@@ -25100,40 +25307,57 @@
           <w:szCs w:val="18"/>
           <w:bdr w:val="none" w:sz="0" w:space="0" w:color="auto" w:frame="1"/>
         </w:rPr>
-        <w:t>    </w:t>
-      </w:r>
-      <w:r>
-        <w:rPr>
-          <w:rFonts w:ascii="Consolas" w:hAnsi="Consolas" w:cs="宋体"/>
-          <w:color w:val="008200"/>
-          <w:kern w:val="0"/>
-          <w:sz w:val="18"/>
-          <w:szCs w:val="18"/>
-          <w:bdr w:val="none" w:sz="0" w:space="0" w:color="auto" w:frame="1"/>
-        </w:rPr>
-        <w:t>//</w:t>
-      </w:r>
-      <w:r>
-        <w:rPr>
-          <w:rFonts w:ascii="Consolas" w:hAnsi="Consolas" w:cs="宋体"/>
-          <w:color w:val="008200"/>
-          <w:kern w:val="0"/>
-          <w:sz w:val="18"/>
-          <w:szCs w:val="18"/>
-          <w:bdr w:val="none" w:sz="0" w:space="0" w:color="auto" w:frame="1"/>
-        </w:rPr>
-        <w:t>释放资源</w:t>
-      </w:r>
-      <w:r>
-        <w:rPr>
-          <w:rFonts w:ascii="Consolas" w:hAnsi="Consolas" w:cs="宋体"/>
-          <w:color w:val="000000"/>
-          <w:kern w:val="0"/>
-          <w:sz w:val="18"/>
-          <w:szCs w:val="18"/>
-          <w:bdr w:val="none" w:sz="0" w:space="0" w:color="auto" w:frame="1"/>
-        </w:rPr>
-        <w:t>  </w:t>
+        <w:t>        </w:t>
+      </w:r>
+      <w:proofErr w:type="spellStart"/>
+      <w:proofErr w:type="gramStart"/>
+      <w:r>
+        <w:rPr>
+          <w:rFonts w:ascii="Consolas" w:hAnsi="Consolas" w:cs="宋体"/>
+          <w:color w:val="000000"/>
+          <w:kern w:val="0"/>
+          <w:sz w:val="18"/>
+          <w:szCs w:val="18"/>
+          <w:bdr w:val="none" w:sz="0" w:space="0" w:color="auto" w:frame="1"/>
+        </w:rPr>
+        <w:t>resource.release</w:t>
+      </w:r>
+      <w:proofErr w:type="spellEnd"/>
+      <w:proofErr w:type="gramEnd"/>
+      <w:r>
+        <w:rPr>
+          <w:rFonts w:ascii="Consolas" w:hAnsi="Consolas" w:cs="宋体"/>
+          <w:color w:val="000000"/>
+          <w:kern w:val="0"/>
+          <w:sz w:val="18"/>
+          <w:szCs w:val="18"/>
+          <w:bdr w:val="none" w:sz="0" w:space="0" w:color="auto" w:frame="1"/>
+        </w:rPr>
+        <w:t>(</w:t>
+      </w:r>
+      <w:r>
+        <w:rPr>
+          <w:rFonts w:ascii="Consolas" w:hAnsi="Consolas" w:cs="宋体"/>
+          <w:b/>
+          <w:bCs/>
+          <w:color w:val="006699"/>
+          <w:kern w:val="0"/>
+          <w:sz w:val="18"/>
+          <w:szCs w:val="18"/>
+          <w:bdr w:val="none" w:sz="0" w:space="0" w:color="auto" w:frame="1"/>
+        </w:rPr>
+        <w:t>this</w:t>
+      </w:r>
+      <w:r>
+        <w:rPr>
+          <w:rFonts w:ascii="Consolas" w:hAnsi="Consolas" w:cs="宋体"/>
+          <w:color w:val="000000"/>
+          <w:kern w:val="0"/>
+          <w:sz w:val="18"/>
+          <w:szCs w:val="18"/>
+          <w:bdr w:val="none" w:sz="0" w:space="0" w:color="auto" w:frame="1"/>
+        </w:rPr>
+        <w:t>);  </w:t>
       </w:r>
     </w:p>
     <w:p>
@@ -25166,93 +25390,7 @@
           <w:szCs w:val="18"/>
           <w:bdr w:val="none" w:sz="0" w:space="0" w:color="auto" w:frame="1"/>
         </w:rPr>
-        <w:lastRenderedPageBreak/>
-        <w:t>    </w:t>
-      </w:r>
-      <w:r>
-        <w:rPr>
-          <w:rFonts w:ascii="Consolas" w:hAnsi="Consolas" w:cs="宋体"/>
-          <w:b/>
-          <w:bCs/>
-          <w:color w:val="006699"/>
-          <w:kern w:val="0"/>
-          <w:sz w:val="18"/>
-          <w:szCs w:val="18"/>
-          <w:bdr w:val="none" w:sz="0" w:space="0" w:color="auto" w:frame="1"/>
-        </w:rPr>
-        <w:t>for</w:t>
-      </w:r>
-      <w:r>
-        <w:rPr>
-          <w:rFonts w:ascii="Consolas" w:hAnsi="Consolas" w:cs="宋体"/>
-          <w:color w:val="000000"/>
-          <w:kern w:val="0"/>
-          <w:sz w:val="18"/>
-          <w:szCs w:val="18"/>
-          <w:bdr w:val="none" w:sz="0" w:space="0" w:color="auto" w:frame="1"/>
-        </w:rPr>
-        <w:t> (Resource </w:t>
-      </w:r>
-      <w:proofErr w:type="spellStart"/>
-      <w:proofErr w:type="gramStart"/>
-      <w:r>
-        <w:rPr>
-          <w:rFonts w:ascii="Consolas" w:hAnsi="Consolas" w:cs="宋体"/>
-          <w:color w:val="000000"/>
-          <w:kern w:val="0"/>
-          <w:sz w:val="18"/>
-          <w:szCs w:val="18"/>
-          <w:bdr w:val="none" w:sz="0" w:space="0" w:color="auto" w:frame="1"/>
-        </w:rPr>
-        <w:t>resource</w:t>
-      </w:r>
-      <w:proofErr w:type="spellEnd"/>
-      <w:r>
-        <w:rPr>
-          <w:rFonts w:ascii="Consolas" w:hAnsi="Consolas" w:cs="宋体"/>
-          <w:color w:val="000000"/>
-          <w:kern w:val="0"/>
-          <w:sz w:val="18"/>
-          <w:szCs w:val="18"/>
-          <w:bdr w:val="none" w:sz="0" w:space="0" w:color="auto" w:frame="1"/>
-        </w:rPr>
-        <w:t> :</w:t>
-      </w:r>
-      <w:proofErr w:type="gramEnd"/>
-      <w:r>
-        <w:rPr>
-          <w:rFonts w:ascii="Consolas" w:hAnsi="Consolas" w:cs="宋体"/>
-          <w:color w:val="000000"/>
-          <w:kern w:val="0"/>
-          <w:sz w:val="18"/>
-          <w:szCs w:val="18"/>
-          <w:bdr w:val="none" w:sz="0" w:space="0" w:color="auto" w:frame="1"/>
-        </w:rPr>
-        <w:t> </w:t>
-      </w:r>
-      <w:proofErr w:type="spellStart"/>
-      <w:r>
-        <w:rPr>
-          <w:rFonts w:ascii="Consolas" w:hAnsi="Consolas" w:cs="宋体"/>
-          <w:color w:val="000000"/>
-          <w:kern w:val="0"/>
-          <w:sz w:val="18"/>
-          <w:szCs w:val="18"/>
-          <w:bdr w:val="none" w:sz="0" w:space="0" w:color="auto" w:frame="1"/>
-        </w:rPr>
-        <w:t>resourceMap.keySet</w:t>
-      </w:r>
-      <w:proofErr w:type="spellEnd"/>
-      <w:r>
-        <w:rPr>
-          <w:rFonts w:ascii="Consolas" w:hAnsi="Consolas" w:cs="宋体"/>
-          <w:color w:val="000000"/>
-          <w:kern w:val="0"/>
-          <w:sz w:val="18"/>
-          <w:szCs w:val="18"/>
-          <w:bdr w:val="none" w:sz="0" w:space="0" w:color="auto" w:frame="1"/>
-        </w:rPr>
-        <w:t>()) {  </w:t>
+        <w:t>    }  </w:t>
       </w:r>
     </w:p>
     <w:p>
@@ -25285,33 +25423,7 @@
           <w:szCs w:val="18"/>
           <w:bdr w:val="none" w:sz="0" w:space="0" w:color="auto" w:frame="1"/>
         </w:rPr>
-        <w:t>        </w:t>
-      </w:r>
-      <w:proofErr w:type="spellStart"/>
-      <w:proofErr w:type="gramStart"/>
-      <w:r>
-        <w:rPr>
-          <w:rFonts w:ascii="Consolas" w:hAnsi="Consolas" w:cs="宋体"/>
-          <w:color w:val="000000"/>
-          <w:kern w:val="0"/>
-          <w:sz w:val="18"/>
-          <w:szCs w:val="18"/>
-          <w:bdr w:val="none" w:sz="0" w:space="0" w:color="auto" w:frame="1"/>
-        </w:rPr>
-        <w:t>resource.release</w:t>
-      </w:r>
-      <w:proofErr w:type="spellEnd"/>
-      <w:proofErr w:type="gramEnd"/>
-      <w:r>
-        <w:rPr>
-          <w:rFonts w:ascii="Consolas" w:hAnsi="Consolas" w:cs="宋体"/>
-          <w:color w:val="000000"/>
-          <w:kern w:val="0"/>
-          <w:sz w:val="18"/>
-          <w:szCs w:val="18"/>
-          <w:bdr w:val="none" w:sz="0" w:space="0" w:color="auto" w:frame="1"/>
-        </w:rPr>
-        <w:t>(</w:t>
+        <w:t>    </w:t>
       </w:r>
       <w:r>
         <w:rPr>
@@ -25324,18 +25436,18 @@
           <w:szCs w:val="18"/>
           <w:bdr w:val="none" w:sz="0" w:space="0" w:color="auto" w:frame="1"/>
         </w:rPr>
-        <w:t>this</w:t>
-      </w:r>
-      <w:r>
-        <w:rPr>
-          <w:rFonts w:ascii="Consolas" w:hAnsi="Consolas" w:cs="宋体"/>
-          <w:color w:val="000000"/>
-          <w:kern w:val="0"/>
-          <w:sz w:val="18"/>
-          <w:szCs w:val="18"/>
-          <w:bdr w:val="none" w:sz="0" w:space="0" w:color="auto" w:frame="1"/>
-        </w:rPr>
-        <w:t>);  </w:t>
+        <w:t>return</w:t>
+      </w:r>
+      <w:r>
+        <w:rPr>
+          <w:rFonts w:ascii="Consolas" w:hAnsi="Consolas" w:cs="宋体"/>
+          <w:color w:val="000000"/>
+          <w:kern w:val="0"/>
+          <w:sz w:val="18"/>
+          <w:szCs w:val="18"/>
+          <w:bdr w:val="none" w:sz="0" w:space="0" w:color="auto" w:frame="1"/>
+        </w:rPr>
+        <w:t>;  </w:t>
       </w:r>
     </w:p>
     <w:p>
@@ -25368,96 +25480,6 @@
           <w:szCs w:val="18"/>
           <w:bdr w:val="none" w:sz="0" w:space="0" w:color="auto" w:frame="1"/>
         </w:rPr>
-        <w:t>    }  </w:t>
-      </w:r>
-    </w:p>
-    <w:p>
-      <w:pPr>
-        <w:widowControl/>
-        <w:numPr>
-          <w:ilvl w:val="0"/>
-          <w:numId w:val="15"/>
-        </w:numPr>
-        <w:pBdr>
-          <w:left w:val="single" w:sz="18" w:space="0" w:color="6CE26C"/>
-        </w:pBdr>
-        <w:shd w:val="clear" w:color="auto" w:fill="FFFFFF"/>
-        <w:spacing w:beforeAutospacing="1" w:afterAutospacing="1" w:line="210" w:lineRule="atLeast"/>
-        <w:jc w:val="left"/>
-        <w:rPr>
-          <w:rFonts w:ascii="Consolas" w:hAnsi="Consolas" w:cs="宋体"/>
-          <w:color w:val="5C5C5C"/>
-          <w:kern w:val="0"/>
-          <w:sz w:val="18"/>
-          <w:szCs w:val="18"/>
-        </w:rPr>
-      </w:pPr>
-      <w:r>
-        <w:rPr>
-          <w:rFonts w:ascii="Consolas" w:hAnsi="Consolas" w:cs="宋体"/>
-          <w:color w:val="000000"/>
-          <w:kern w:val="0"/>
-          <w:sz w:val="18"/>
-          <w:szCs w:val="18"/>
-          <w:bdr w:val="none" w:sz="0" w:space="0" w:color="auto" w:frame="1"/>
-        </w:rPr>
-        <w:t>    </w:t>
-      </w:r>
-      <w:r>
-        <w:rPr>
-          <w:rFonts w:ascii="Consolas" w:hAnsi="Consolas" w:cs="宋体"/>
-          <w:b/>
-          <w:bCs/>
-          <w:color w:val="006699"/>
-          <w:kern w:val="0"/>
-          <w:sz w:val="18"/>
-          <w:szCs w:val="18"/>
-          <w:bdr w:val="none" w:sz="0" w:space="0" w:color="auto" w:frame="1"/>
-        </w:rPr>
-        <w:t>return</w:t>
-      </w:r>
-      <w:r>
-        <w:rPr>
-          <w:rFonts w:ascii="Consolas" w:hAnsi="Consolas" w:cs="宋体"/>
-          <w:color w:val="000000"/>
-          <w:kern w:val="0"/>
-          <w:sz w:val="18"/>
-          <w:szCs w:val="18"/>
-          <w:bdr w:val="none" w:sz="0" w:space="0" w:color="auto" w:frame="1"/>
-        </w:rPr>
-        <w:t>;  </w:t>
-      </w:r>
-    </w:p>
-    <w:p>
-      <w:pPr>
-        <w:widowControl/>
-        <w:numPr>
-          <w:ilvl w:val="0"/>
-          <w:numId w:val="15"/>
-        </w:numPr>
-        <w:pBdr>
-          <w:left w:val="single" w:sz="18" w:space="0" w:color="6CE26C"/>
-        </w:pBdr>
-        <w:shd w:val="clear" w:color="auto" w:fill="F8F8F8"/>
-        <w:spacing w:beforeAutospacing="1" w:afterAutospacing="1" w:line="210" w:lineRule="atLeast"/>
-        <w:jc w:val="left"/>
-        <w:rPr>
-          <w:rFonts w:ascii="Consolas" w:hAnsi="Consolas" w:cs="宋体"/>
-          <w:color w:val="5C5C5C"/>
-          <w:kern w:val="0"/>
-          <w:sz w:val="18"/>
-          <w:szCs w:val="18"/>
-        </w:rPr>
-      </w:pPr>
-      <w:r>
-        <w:rPr>
-          <w:rFonts w:ascii="Consolas" w:hAnsi="Consolas" w:cs="宋体"/>
-          <w:color w:val="000000"/>
-          <w:kern w:val="0"/>
-          <w:sz w:val="18"/>
-          <w:szCs w:val="18"/>
-          <w:bdr w:val="none" w:sz="0" w:space="0" w:color="auto" w:frame="1"/>
-        </w:rPr>
         <w:t>}  </w:t>
       </w:r>
     </w:p>
@@ -32697,10 +32719,11 @@
         <w:jc w:val="left"/>
         <w:rPr>
           <w:rFonts w:ascii="Consolas" w:hAnsi="Consolas" w:cs="宋体"/>
-          <w:color w:val="5C5C5C"/>
-          <w:kern w:val="0"/>
-          <w:sz w:val="18"/>
-          <w:szCs w:val="18"/>
+          <w:color w:val="000000"/>
+          <w:kern w:val="0"/>
+          <w:sz w:val="18"/>
+          <w:szCs w:val="18"/>
+          <w:bdr w:val="none" w:sz="0" w:space="0" w:color="auto" w:frame="1"/>
         </w:rPr>
       </w:pPr>
       <w:r>
@@ -32714,17 +32737,29 @@
         </w:rPr>
         <w:t>    </w:t>
       </w:r>
+      <w:r>
+        <w:rPr>
+          <w:rFonts w:ascii="Consolas" w:hAnsi="Consolas" w:cs="宋体"/>
+          <w:color w:val="000000"/>
+          <w:kern w:val="0"/>
+          <w:sz w:val="18"/>
+          <w:szCs w:val="18"/>
+          <w:bdr w:val="none" w:sz="0" w:space="0" w:color="auto" w:frame="1"/>
+        </w:rPr>
+        <w:t>if (</w:t>
+      </w:r>
       <w:proofErr w:type="spellStart"/>
-      <w:r>
-        <w:rPr>
-          <w:rFonts w:ascii="Consolas" w:hAnsi="Consolas" w:cs="宋体"/>
-          <w:color w:val="000000"/>
-          <w:kern w:val="0"/>
-          <w:sz w:val="18"/>
-          <w:szCs w:val="18"/>
-          <w:bdr w:val="none" w:sz="0" w:space="0" w:color="auto" w:frame="1"/>
-        </w:rPr>
-        <w:t>readyQueue.addProcess</w:t>
+      <w:proofErr w:type="gramStart"/>
+      <w:r>
+        <w:rPr>
+          <w:rFonts w:ascii="Consolas" w:hAnsi="Consolas" w:cs="宋体"/>
+          <w:color w:val="000000"/>
+          <w:kern w:val="0"/>
+          <w:sz w:val="18"/>
+          <w:szCs w:val="18"/>
+          <w:bdr w:val="none" w:sz="0" w:space="0" w:color="auto" w:frame="1"/>
+        </w:rPr>
+        <w:t>exsitName</w:t>
       </w:r>
       <w:proofErr w:type="spellEnd"/>
       <w:r>
@@ -32739,16 +32774,17 @@
         <w:t>(</w:t>
       </w:r>
       <w:proofErr w:type="spellStart"/>
-      <w:r>
-        <w:rPr>
-          <w:rFonts w:ascii="Consolas" w:hAnsi="Consolas" w:cs="宋体"/>
-          <w:color w:val="000000"/>
-          <w:kern w:val="0"/>
-          <w:sz w:val="18"/>
-          <w:szCs w:val="18"/>
-          <w:bdr w:val="none" w:sz="0" w:space="0" w:color="auto" w:frame="1"/>
-        </w:rPr>
-        <w:t>currentProcess</w:t>
+      <w:proofErr w:type="gramEnd"/>
+      <w:r>
+        <w:rPr>
+          <w:rFonts w:ascii="Consolas" w:hAnsi="Consolas" w:cs="宋体"/>
+          <w:color w:val="000000"/>
+          <w:kern w:val="0"/>
+          <w:sz w:val="18"/>
+          <w:szCs w:val="18"/>
+          <w:bdr w:val="none" w:sz="0" w:space="0" w:color="auto" w:frame="1"/>
+        </w:rPr>
+        <w:t>currentProcess.getProcessName</w:t>
       </w:r>
       <w:proofErr w:type="spellEnd"/>
       <w:r>
@@ -32760,154 +32796,7 @@
           <w:szCs w:val="18"/>
           <w:bdr w:val="none" w:sz="0" w:space="0" w:color="auto" w:frame="1"/>
         </w:rPr>
-        <w:t>); </w:t>
-      </w:r>
-      <w:r>
-        <w:rPr>
-          <w:rFonts w:ascii="Consolas" w:hAnsi="Consolas" w:cs="宋体"/>
-          <w:color w:val="008200"/>
-          <w:kern w:val="0"/>
-          <w:sz w:val="18"/>
-          <w:szCs w:val="18"/>
-          <w:bdr w:val="none" w:sz="0" w:space="0" w:color="auto" w:frame="1"/>
-        </w:rPr>
-        <w:t>// </w:t>
-      </w:r>
-      <w:r>
-        <w:rPr>
-          <w:rFonts w:ascii="Consolas" w:hAnsi="Consolas" w:cs="宋体"/>
-          <w:color w:val="008200"/>
-          <w:kern w:val="0"/>
-          <w:sz w:val="18"/>
-          <w:szCs w:val="18"/>
-          <w:bdr w:val="none" w:sz="0" w:space="0" w:color="auto" w:frame="1"/>
-        </w:rPr>
-        <w:t>将当前进程加入就绪队列中</w:t>
-      </w:r>
-      <w:r>
-        <w:rPr>
-          <w:rFonts w:ascii="Consolas" w:hAnsi="Consolas" w:cs="宋体"/>
-          <w:color w:val="000000"/>
-          <w:kern w:val="0"/>
-          <w:sz w:val="18"/>
-          <w:szCs w:val="18"/>
-          <w:bdr w:val="none" w:sz="0" w:space="0" w:color="auto" w:frame="1"/>
-        </w:rPr>
-        <w:t>  </w:t>
-      </w:r>
-    </w:p>
-    <w:p>
-      <w:pPr>
-        <w:widowControl/>
-        <w:numPr>
-          <w:ilvl w:val="0"/>
-          <w:numId w:val="20"/>
-        </w:numPr>
-        <w:pBdr>
-          <w:left w:val="single" w:sz="18" w:space="0" w:color="6CE26C"/>
-        </w:pBdr>
-        <w:shd w:val="clear" w:color="auto" w:fill="F8F8F8"/>
-        <w:spacing w:beforeAutospacing="1" w:afterAutospacing="1" w:line="210" w:lineRule="atLeast"/>
-        <w:jc w:val="left"/>
-        <w:rPr>
-          <w:rFonts w:ascii="Consolas" w:hAnsi="Consolas" w:cs="宋体"/>
-          <w:color w:val="5C5C5C"/>
-          <w:kern w:val="0"/>
-          <w:sz w:val="18"/>
-          <w:szCs w:val="18"/>
-        </w:rPr>
-      </w:pPr>
-      <w:r>
-        <w:rPr>
-          <w:rFonts w:ascii="Consolas" w:hAnsi="Consolas" w:cs="宋体"/>
-          <w:color w:val="000000"/>
-          <w:kern w:val="0"/>
-          <w:sz w:val="18"/>
-          <w:szCs w:val="18"/>
-          <w:bdr w:val="none" w:sz="0" w:space="0" w:color="auto" w:frame="1"/>
-        </w:rPr>
-        <w:t>    </w:t>
-      </w:r>
-      <w:proofErr w:type="spellStart"/>
-      <w:r>
-        <w:rPr>
-          <w:rFonts w:ascii="Consolas" w:hAnsi="Consolas" w:cs="宋体"/>
-          <w:color w:val="000000"/>
-          <w:kern w:val="0"/>
-          <w:sz w:val="18"/>
-          <w:szCs w:val="18"/>
-          <w:bdr w:val="none" w:sz="0" w:space="0" w:color="auto" w:frame="1"/>
-        </w:rPr>
-        <w:t>currentProcess.setState</w:t>
-      </w:r>
-      <w:proofErr w:type="spellEnd"/>
-      <w:r>
-        <w:rPr>
-          <w:rFonts w:ascii="Consolas" w:hAnsi="Consolas" w:cs="宋体"/>
-          <w:color w:val="000000"/>
-          <w:kern w:val="0"/>
-          <w:sz w:val="18"/>
-          <w:szCs w:val="18"/>
-          <w:bdr w:val="none" w:sz="0" w:space="0" w:color="auto" w:frame="1"/>
-        </w:rPr>
-        <w:t>(</w:t>
-      </w:r>
-      <w:proofErr w:type="spellStart"/>
-      <w:r>
-        <w:rPr>
-          <w:rFonts w:ascii="Consolas" w:hAnsi="Consolas" w:cs="宋体"/>
-          <w:color w:val="000000"/>
-          <w:kern w:val="0"/>
-          <w:sz w:val="18"/>
-          <w:szCs w:val="18"/>
-          <w:bdr w:val="none" w:sz="0" w:space="0" w:color="auto" w:frame="1"/>
-        </w:rPr>
-        <w:t>Process.State.READY</w:t>
-      </w:r>
-      <w:proofErr w:type="spellEnd"/>
-      <w:r>
-        <w:rPr>
-          <w:rFonts w:ascii="Consolas" w:hAnsi="Consolas" w:cs="宋体"/>
-          <w:color w:val="000000"/>
-          <w:kern w:val="0"/>
-          <w:sz w:val="18"/>
-          <w:szCs w:val="18"/>
-          <w:bdr w:val="none" w:sz="0" w:space="0" w:color="auto" w:frame="1"/>
-        </w:rPr>
-        <w:t>); </w:t>
-      </w:r>
-      <w:r>
-        <w:rPr>
-          <w:rFonts w:ascii="Consolas" w:hAnsi="Consolas" w:cs="宋体"/>
-          <w:color w:val="008200"/>
-          <w:kern w:val="0"/>
-          <w:sz w:val="18"/>
-          <w:szCs w:val="18"/>
-          <w:bdr w:val="none" w:sz="0" w:space="0" w:color="auto" w:frame="1"/>
-        </w:rPr>
-        <w:t>// </w:t>
-      </w:r>
-      <w:r>
-        <w:rPr>
-          <w:rFonts w:ascii="Consolas" w:hAnsi="Consolas" w:cs="宋体"/>
-          <w:color w:val="008200"/>
-          <w:kern w:val="0"/>
-          <w:sz w:val="18"/>
-          <w:szCs w:val="18"/>
-          <w:bdr w:val="none" w:sz="0" w:space="0" w:color="auto" w:frame="1"/>
-        </w:rPr>
-        <w:t>将进程状态置为就绪状态</w:t>
-      </w:r>
-      <w:r>
-        <w:rPr>
-          <w:rFonts w:ascii="Consolas" w:hAnsi="Consolas" w:cs="宋体"/>
-          <w:color w:val="000000"/>
-          <w:kern w:val="0"/>
-          <w:sz w:val="18"/>
-          <w:szCs w:val="18"/>
-          <w:bdr w:val="none" w:sz="0" w:space="0" w:color="auto" w:frame="1"/>
-        </w:rPr>
-        <w:t>  </w:t>
+        <w:t>())) {</w:t>
       </w:r>
     </w:p>
     <w:p>
@@ -32924,40 +32813,41 @@
         <w:spacing w:beforeAutospacing="1" w:afterAutospacing="1" w:line="210" w:lineRule="atLeast"/>
         <w:jc w:val="left"/>
         <w:rPr>
-          <w:rFonts w:ascii="Consolas" w:hAnsi="Consolas" w:cs="宋体"/>
-          <w:color w:val="5C5C5C"/>
-          <w:kern w:val="0"/>
-          <w:sz w:val="18"/>
-          <w:szCs w:val="18"/>
-        </w:rPr>
-      </w:pPr>
-      <w:r>
-        <w:rPr>
-          <w:rFonts w:ascii="Consolas" w:hAnsi="Consolas" w:cs="宋体"/>
-          <w:color w:val="000000"/>
-          <w:kern w:val="0"/>
-          <w:sz w:val="18"/>
-          <w:szCs w:val="18"/>
-          <w:bdr w:val="none" w:sz="0" w:space="0" w:color="auto" w:frame="1"/>
-        </w:rPr>
-        <w:t>    </w:t>
+          <w:rFonts w:ascii="Consolas" w:hAnsi="Consolas" w:cs="宋体" w:hint="eastAsia"/>
+          <w:color w:val="000000"/>
+          <w:kern w:val="0"/>
+          <w:sz w:val="18"/>
+          <w:szCs w:val="18"/>
+          <w:bdr w:val="none" w:sz="0" w:space="0" w:color="auto" w:frame="1"/>
+        </w:rPr>
+      </w:pPr>
+      <w:r>
+        <w:rPr>
+          <w:rFonts w:ascii="Consolas" w:hAnsi="Consolas" w:cs="宋体" w:hint="eastAsia"/>
+          <w:color w:val="000000"/>
+          <w:kern w:val="0"/>
+          <w:sz w:val="18"/>
+          <w:szCs w:val="18"/>
+          <w:bdr w:val="none" w:sz="0" w:space="0" w:color="auto" w:frame="1"/>
+        </w:rPr>
+        <w:t xml:space="preserve">            </w:t>
       </w:r>
       <w:proofErr w:type="spellStart"/>
       <w:r>
         <w:rPr>
-          <w:rFonts w:ascii="Consolas" w:hAnsi="Consolas" w:cs="宋体"/>
-          <w:color w:val="000000"/>
-          <w:kern w:val="0"/>
-          <w:sz w:val="18"/>
-          <w:szCs w:val="18"/>
-          <w:bdr w:val="none" w:sz="0" w:space="0" w:color="auto" w:frame="1"/>
-        </w:rPr>
-        <w:t>readyQueue.removeProcess</w:t>
+          <w:rFonts w:ascii="Consolas" w:hAnsi="Consolas" w:cs="宋体" w:hint="eastAsia"/>
+          <w:color w:val="000000"/>
+          <w:kern w:val="0"/>
+          <w:sz w:val="18"/>
+          <w:szCs w:val="18"/>
+          <w:bdr w:val="none" w:sz="0" w:space="0" w:color="auto" w:frame="1"/>
+        </w:rPr>
+        <w:t>readyQueue.addProcess</w:t>
       </w:r>
       <w:proofErr w:type="spellEnd"/>
       <w:r>
         <w:rPr>
-          <w:rFonts w:ascii="Consolas" w:hAnsi="Consolas" w:cs="宋体"/>
+          <w:rFonts w:ascii="Consolas" w:hAnsi="Consolas" w:cs="宋体" w:hint="eastAsia"/>
           <w:color w:val="000000"/>
           <w:kern w:val="0"/>
           <w:sz w:val="18"/>
@@ -32969,173 +32859,37 @@
       <w:proofErr w:type="spellStart"/>
       <w:r>
         <w:rPr>
-          <w:rFonts w:ascii="Consolas" w:hAnsi="Consolas" w:cs="宋体"/>
-          <w:color w:val="000000"/>
-          <w:kern w:val="0"/>
-          <w:sz w:val="18"/>
-          <w:szCs w:val="18"/>
-          <w:bdr w:val="none" w:sz="0" w:space="0" w:color="auto" w:frame="1"/>
-        </w:rPr>
-        <w:t>readyProcess</w:t>
+          <w:rFonts w:ascii="Consolas" w:hAnsi="Consolas" w:cs="宋体" w:hint="eastAsia"/>
+          <w:color w:val="000000"/>
+          <w:kern w:val="0"/>
+          <w:sz w:val="18"/>
+          <w:szCs w:val="18"/>
+          <w:bdr w:val="none" w:sz="0" w:space="0" w:color="auto" w:frame="1"/>
+        </w:rPr>
+        <w:t>currentProcess</w:t>
       </w:r>
       <w:proofErr w:type="spellEnd"/>
       <w:r>
         <w:rPr>
-          <w:rFonts w:ascii="Consolas" w:hAnsi="Consolas" w:cs="宋体"/>
-          <w:color w:val="000000"/>
-          <w:kern w:val="0"/>
-          <w:sz w:val="18"/>
-          <w:szCs w:val="18"/>
-          <w:bdr w:val="none" w:sz="0" w:space="0" w:color="auto" w:frame="1"/>
-        </w:rPr>
-        <w:t>); </w:t>
-      </w:r>
-      <w:r>
-        <w:rPr>
-          <w:rFonts w:ascii="Consolas" w:hAnsi="Consolas" w:cs="宋体"/>
-          <w:color w:val="008200"/>
-          <w:kern w:val="0"/>
-          <w:sz w:val="18"/>
-          <w:szCs w:val="18"/>
-          <w:bdr w:val="none" w:sz="0" w:space="0" w:color="auto" w:frame="1"/>
-        </w:rPr>
-        <w:t>// </w:t>
-      </w:r>
-      <w:r>
-        <w:rPr>
-          <w:rFonts w:ascii="Consolas" w:hAnsi="Consolas" w:cs="宋体"/>
-          <w:color w:val="008200"/>
-          <w:kern w:val="0"/>
-          <w:sz w:val="18"/>
-          <w:szCs w:val="18"/>
-          <w:bdr w:val="none" w:sz="0" w:space="0" w:color="auto" w:frame="1"/>
-        </w:rPr>
-        <w:t>从就绪队列取出一个就绪进程</w:t>
-      </w:r>
-      <w:r>
-        <w:rPr>
-          <w:rFonts w:ascii="Consolas" w:hAnsi="Consolas" w:cs="宋体"/>
-          <w:color w:val="000000"/>
-          <w:kern w:val="0"/>
-          <w:sz w:val="18"/>
-          <w:szCs w:val="18"/>
-          <w:bdr w:val="none" w:sz="0" w:space="0" w:color="auto" w:frame="1"/>
-        </w:rPr>
-        <w:t>  </w:t>
-      </w:r>
-    </w:p>
-    <w:p>
-      <w:pPr>
-        <w:widowControl/>
-        <w:numPr>
-          <w:ilvl w:val="0"/>
-          <w:numId w:val="20"/>
-        </w:numPr>
-        <w:pBdr>
-          <w:left w:val="single" w:sz="18" w:space="0" w:color="6CE26C"/>
-        </w:pBdr>
-        <w:shd w:val="clear" w:color="auto" w:fill="F8F8F8"/>
-        <w:spacing w:beforeAutospacing="1" w:afterAutospacing="1" w:line="210" w:lineRule="atLeast"/>
-        <w:jc w:val="left"/>
-        <w:rPr>
-          <w:rFonts w:ascii="Consolas" w:hAnsi="Consolas" w:cs="宋体"/>
-          <w:color w:val="5C5C5C"/>
-          <w:kern w:val="0"/>
-          <w:sz w:val="18"/>
-          <w:szCs w:val="18"/>
-        </w:rPr>
-      </w:pPr>
-      <w:r>
-        <w:rPr>
-          <w:rFonts w:ascii="Consolas" w:hAnsi="Consolas" w:cs="宋体"/>
-          <w:color w:val="000000"/>
-          <w:kern w:val="0"/>
-          <w:sz w:val="18"/>
-          <w:szCs w:val="18"/>
-          <w:bdr w:val="none" w:sz="0" w:space="0" w:color="auto" w:frame="1"/>
-        </w:rPr>
-        <w:t>    </w:t>
-      </w:r>
-      <w:proofErr w:type="spellStart"/>
-      <w:r>
-        <w:rPr>
-          <w:rFonts w:ascii="Consolas" w:hAnsi="Consolas" w:cs="宋体"/>
-          <w:color w:val="000000"/>
-          <w:kern w:val="0"/>
-          <w:sz w:val="18"/>
-          <w:szCs w:val="18"/>
-          <w:bdr w:val="none" w:sz="0" w:space="0" w:color="auto" w:frame="1"/>
-        </w:rPr>
-        <w:t>pcb.setCurrentProcess</w:t>
-      </w:r>
-      <w:proofErr w:type="spellEnd"/>
-      <w:r>
-        <w:rPr>
-          <w:rFonts w:ascii="Consolas" w:hAnsi="Consolas" w:cs="宋体"/>
-          <w:color w:val="000000"/>
-          <w:kern w:val="0"/>
-          <w:sz w:val="18"/>
-          <w:szCs w:val="18"/>
-          <w:bdr w:val="none" w:sz="0" w:space="0" w:color="auto" w:frame="1"/>
-        </w:rPr>
-        <w:t>(</w:t>
-      </w:r>
-      <w:proofErr w:type="spellStart"/>
-      <w:r>
-        <w:rPr>
-          <w:rFonts w:ascii="Consolas" w:hAnsi="Consolas" w:cs="宋体"/>
-          <w:color w:val="000000"/>
-          <w:kern w:val="0"/>
-          <w:sz w:val="18"/>
-          <w:szCs w:val="18"/>
-          <w:bdr w:val="none" w:sz="0" w:space="0" w:color="auto" w:frame="1"/>
-        </w:rPr>
-        <w:t>readyProcess</w:t>
-      </w:r>
-      <w:proofErr w:type="spellEnd"/>
-      <w:r>
-        <w:rPr>
-          <w:rFonts w:ascii="Consolas" w:hAnsi="Consolas" w:cs="宋体"/>
-          <w:color w:val="000000"/>
-          <w:kern w:val="0"/>
-          <w:sz w:val="18"/>
-          <w:szCs w:val="18"/>
-          <w:bdr w:val="none" w:sz="0" w:space="0" w:color="auto" w:frame="1"/>
-        </w:rPr>
-        <w:t>);</w:t>
-      </w:r>
-      <w:r>
-        <w:rPr>
-          <w:rFonts w:ascii="Consolas" w:hAnsi="Consolas" w:cs="宋体"/>
-          <w:color w:val="008200"/>
-          <w:kern w:val="0"/>
-          <w:sz w:val="18"/>
-          <w:szCs w:val="18"/>
-          <w:bdr w:val="none" w:sz="0" w:space="0" w:color="auto" w:frame="1"/>
-        </w:rPr>
-        <w:t>// </w:t>
-      </w:r>
-      <w:r>
-        <w:rPr>
-          <w:rFonts w:ascii="Consolas" w:hAnsi="Consolas" w:cs="宋体"/>
-          <w:color w:val="008200"/>
-          <w:kern w:val="0"/>
-          <w:sz w:val="18"/>
-          <w:szCs w:val="18"/>
-          <w:bdr w:val="none" w:sz="0" w:space="0" w:color="auto" w:frame="1"/>
-        </w:rPr>
-        <w:t>将该进程设为当前运行的进程</w:t>
-      </w:r>
-      <w:r>
-        <w:rPr>
-          <w:rFonts w:ascii="Consolas" w:hAnsi="Consolas" w:cs="宋体"/>
-          <w:color w:val="000000"/>
-          <w:kern w:val="0"/>
-          <w:sz w:val="18"/>
-          <w:szCs w:val="18"/>
-          <w:bdr w:val="none" w:sz="0" w:space="0" w:color="auto" w:frame="1"/>
-        </w:rPr>
-        <w:t>  </w:t>
+          <w:rFonts w:ascii="Consolas" w:hAnsi="Consolas" w:cs="宋体" w:hint="eastAsia"/>
+          <w:color w:val="000000"/>
+          <w:kern w:val="0"/>
+          <w:sz w:val="18"/>
+          <w:szCs w:val="18"/>
+          <w:bdr w:val="none" w:sz="0" w:space="0" w:color="auto" w:frame="1"/>
+        </w:rPr>
+        <w:t xml:space="preserve">); // </w:t>
+      </w:r>
+      <w:r>
+        <w:rPr>
+          <w:rFonts w:ascii="Consolas" w:hAnsi="Consolas" w:cs="宋体" w:hint="eastAsia"/>
+          <w:color w:val="000000"/>
+          <w:kern w:val="0"/>
+          <w:sz w:val="18"/>
+          <w:szCs w:val="18"/>
+          <w:bdr w:val="none" w:sz="0" w:space="0" w:color="auto" w:frame="1"/>
+        </w:rPr>
+        <w:t>将当前进程加入就绪队列中</w:t>
       </w:r>
     </w:p>
     <w:p>
@@ -33152,40 +32906,41 @@
         <w:spacing w:beforeAutospacing="1" w:afterAutospacing="1" w:line="210" w:lineRule="atLeast"/>
         <w:jc w:val="left"/>
         <w:rPr>
-          <w:rFonts w:ascii="Consolas" w:hAnsi="Consolas" w:cs="宋体"/>
-          <w:color w:val="5C5C5C"/>
-          <w:kern w:val="0"/>
-          <w:sz w:val="18"/>
-          <w:szCs w:val="18"/>
-        </w:rPr>
-      </w:pPr>
-      <w:r>
-        <w:rPr>
-          <w:rFonts w:ascii="Consolas" w:hAnsi="Consolas" w:cs="宋体"/>
-          <w:color w:val="000000"/>
-          <w:kern w:val="0"/>
-          <w:sz w:val="18"/>
-          <w:szCs w:val="18"/>
-          <w:bdr w:val="none" w:sz="0" w:space="0" w:color="auto" w:frame="1"/>
-        </w:rPr>
-        <w:t>    </w:t>
+          <w:rFonts w:ascii="Consolas" w:hAnsi="Consolas" w:cs="宋体" w:hint="eastAsia"/>
+          <w:color w:val="000000"/>
+          <w:kern w:val="0"/>
+          <w:sz w:val="18"/>
+          <w:szCs w:val="18"/>
+          <w:bdr w:val="none" w:sz="0" w:space="0" w:color="auto" w:frame="1"/>
+        </w:rPr>
+      </w:pPr>
+      <w:r>
+        <w:rPr>
+          <w:rFonts w:ascii="Consolas" w:hAnsi="Consolas" w:cs="宋体" w:hint="eastAsia"/>
+          <w:color w:val="000000"/>
+          <w:kern w:val="0"/>
+          <w:sz w:val="18"/>
+          <w:szCs w:val="18"/>
+          <w:bdr w:val="none" w:sz="0" w:space="0" w:color="auto" w:frame="1"/>
+        </w:rPr>
+        <w:t xml:space="preserve">            </w:t>
       </w:r>
       <w:proofErr w:type="spellStart"/>
       <w:r>
         <w:rPr>
-          <w:rFonts w:ascii="Consolas" w:hAnsi="Consolas" w:cs="宋体"/>
-          <w:color w:val="000000"/>
-          <w:kern w:val="0"/>
-          <w:sz w:val="18"/>
-          <w:szCs w:val="18"/>
-          <w:bdr w:val="none" w:sz="0" w:space="0" w:color="auto" w:frame="1"/>
-        </w:rPr>
-        <w:t>readyProcess.setState</w:t>
+          <w:rFonts w:ascii="Consolas" w:hAnsi="Consolas" w:cs="宋体" w:hint="eastAsia"/>
+          <w:color w:val="000000"/>
+          <w:kern w:val="0"/>
+          <w:sz w:val="18"/>
+          <w:szCs w:val="18"/>
+          <w:bdr w:val="none" w:sz="0" w:space="0" w:color="auto" w:frame="1"/>
+        </w:rPr>
+        <w:t>currentProcess.setState</w:t>
       </w:r>
       <w:proofErr w:type="spellEnd"/>
       <w:r>
         <w:rPr>
-          <w:rFonts w:ascii="Consolas" w:hAnsi="Consolas" w:cs="宋体"/>
+          <w:rFonts w:ascii="Consolas" w:hAnsi="Consolas" w:cs="宋体" w:hint="eastAsia"/>
           <w:color w:val="000000"/>
           <w:kern w:val="0"/>
           <w:sz w:val="18"/>
@@ -33197,117 +32952,37 @@
       <w:proofErr w:type="spellStart"/>
       <w:r>
         <w:rPr>
-          <w:rFonts w:ascii="Consolas" w:hAnsi="Consolas" w:cs="宋体"/>
-          <w:color w:val="000000"/>
-          <w:kern w:val="0"/>
-          <w:sz w:val="18"/>
-          <w:szCs w:val="18"/>
-          <w:bdr w:val="none" w:sz="0" w:space="0" w:color="auto" w:frame="1"/>
-        </w:rPr>
-        <w:t>Process.State.RUNNING</w:t>
+          <w:rFonts w:ascii="Consolas" w:hAnsi="Consolas" w:cs="宋体" w:hint="eastAsia"/>
+          <w:color w:val="000000"/>
+          <w:kern w:val="0"/>
+          <w:sz w:val="18"/>
+          <w:szCs w:val="18"/>
+          <w:bdr w:val="none" w:sz="0" w:space="0" w:color="auto" w:frame="1"/>
+        </w:rPr>
+        <w:t>Process.State.READY</w:t>
       </w:r>
       <w:proofErr w:type="spellEnd"/>
       <w:r>
         <w:rPr>
-          <w:rFonts w:ascii="Consolas" w:hAnsi="Consolas" w:cs="宋体"/>
-          <w:color w:val="000000"/>
-          <w:kern w:val="0"/>
-          <w:sz w:val="18"/>
-          <w:szCs w:val="18"/>
-          <w:bdr w:val="none" w:sz="0" w:space="0" w:color="auto" w:frame="1"/>
-        </w:rPr>
-        <w:t>);</w:t>
-      </w:r>
-      <w:r>
-        <w:rPr>
-          <w:rFonts w:ascii="Consolas" w:hAnsi="Consolas" w:cs="宋体"/>
-          <w:color w:val="008200"/>
-          <w:kern w:val="0"/>
-          <w:sz w:val="18"/>
-          <w:szCs w:val="18"/>
-          <w:bdr w:val="none" w:sz="0" w:space="0" w:color="auto" w:frame="1"/>
-        </w:rPr>
-        <w:t>// </w:t>
-      </w:r>
-      <w:r>
-        <w:rPr>
-          <w:rFonts w:ascii="Consolas" w:hAnsi="Consolas" w:cs="宋体"/>
-          <w:color w:val="008200"/>
-          <w:kern w:val="0"/>
-          <w:sz w:val="18"/>
-          <w:szCs w:val="18"/>
-          <w:bdr w:val="none" w:sz="0" w:space="0" w:color="auto" w:frame="1"/>
-        </w:rPr>
-        <w:t>该进程状态设为运行状态</w:t>
-      </w:r>
-      <w:r>
-        <w:rPr>
-          <w:rFonts w:ascii="Consolas" w:hAnsi="Consolas" w:cs="宋体"/>
-          <w:color w:val="000000"/>
-          <w:kern w:val="0"/>
-          <w:sz w:val="18"/>
-          <w:szCs w:val="18"/>
-          <w:bdr w:val="none" w:sz="0" w:space="0" w:color="auto" w:frame="1"/>
-        </w:rPr>
-        <w:t>  </w:t>
-      </w:r>
-    </w:p>
-    <w:p>
-      <w:pPr>
-        <w:widowControl/>
-        <w:numPr>
-          <w:ilvl w:val="0"/>
-          <w:numId w:val="20"/>
-        </w:numPr>
-        <w:pBdr>
-          <w:left w:val="single" w:sz="18" w:space="0" w:color="6CE26C"/>
-        </w:pBdr>
-        <w:shd w:val="clear" w:color="auto" w:fill="F8F8F8"/>
-        <w:spacing w:beforeAutospacing="1" w:afterAutospacing="1" w:line="210" w:lineRule="atLeast"/>
-        <w:jc w:val="left"/>
-        <w:rPr>
-          <w:rFonts w:ascii="Consolas" w:hAnsi="Consolas" w:cs="宋体"/>
-          <w:color w:val="5C5C5C"/>
-          <w:kern w:val="0"/>
-          <w:sz w:val="18"/>
-          <w:szCs w:val="18"/>
-        </w:rPr>
-      </w:pPr>
-      <w:r>
-        <w:rPr>
-          <w:rFonts w:ascii="Consolas" w:hAnsi="Consolas" w:cs="宋体"/>
-          <w:color w:val="000000"/>
-          <w:kern w:val="0"/>
-          <w:sz w:val="18"/>
-          <w:szCs w:val="18"/>
-          <w:bdr w:val="none" w:sz="0" w:space="0" w:color="auto" w:frame="1"/>
-        </w:rPr>
-        <w:lastRenderedPageBreak/>
-        <w:t>    </w:t>
-      </w:r>
-      <w:r>
-        <w:rPr>
-          <w:rFonts w:ascii="Consolas" w:hAnsi="Consolas" w:cs="宋体"/>
-          <w:b/>
-          <w:bCs/>
-          <w:color w:val="006699"/>
-          <w:kern w:val="0"/>
-          <w:sz w:val="18"/>
-          <w:szCs w:val="18"/>
-          <w:bdr w:val="none" w:sz="0" w:space="0" w:color="auto" w:frame="1"/>
-        </w:rPr>
-        <w:t>return</w:t>
-      </w:r>
-      <w:r>
-        <w:rPr>
-          <w:rFonts w:ascii="Consolas" w:hAnsi="Consolas" w:cs="宋体"/>
-          <w:color w:val="000000"/>
-          <w:kern w:val="0"/>
-          <w:sz w:val="18"/>
-          <w:szCs w:val="18"/>
-          <w:bdr w:val="none" w:sz="0" w:space="0" w:color="auto" w:frame="1"/>
-        </w:rPr>
-        <w:t>;  </w:t>
+          <w:rFonts w:ascii="Consolas" w:hAnsi="Consolas" w:cs="宋体" w:hint="eastAsia"/>
+          <w:color w:val="000000"/>
+          <w:kern w:val="0"/>
+          <w:sz w:val="18"/>
+          <w:szCs w:val="18"/>
+          <w:bdr w:val="none" w:sz="0" w:space="0" w:color="auto" w:frame="1"/>
+        </w:rPr>
+        <w:t xml:space="preserve">); // </w:t>
+      </w:r>
+      <w:r>
+        <w:rPr>
+          <w:rFonts w:ascii="Consolas" w:hAnsi="Consolas" w:cs="宋体" w:hint="eastAsia"/>
+          <w:color w:val="000000"/>
+          <w:kern w:val="0"/>
+          <w:sz w:val="18"/>
+          <w:szCs w:val="18"/>
+          <w:bdr w:val="none" w:sz="0" w:space="0" w:color="auto" w:frame="1"/>
+        </w:rPr>
+        <w:t>将进程状态置为就绪状态</w:t>
       </w:r>
     </w:p>
     <w:p>
@@ -33324,6 +32999,364 @@
         <w:spacing w:beforeAutospacing="1" w:afterAutospacing="1" w:line="210" w:lineRule="atLeast"/>
         <w:jc w:val="left"/>
         <w:rPr>
+          <w:rFonts w:ascii="Consolas" w:hAnsi="Consolas" w:cs="宋体" w:hint="eastAsia"/>
+          <w:color w:val="000000"/>
+          <w:kern w:val="0"/>
+          <w:sz w:val="18"/>
+          <w:szCs w:val="18"/>
+          <w:bdr w:val="none" w:sz="0" w:space="0" w:color="auto" w:frame="1"/>
+        </w:rPr>
+      </w:pPr>
+      <w:r>
+        <w:rPr>
+          <w:rFonts w:ascii="Consolas" w:hAnsi="Consolas" w:cs="宋体" w:hint="eastAsia"/>
+          <w:color w:val="000000"/>
+          <w:kern w:val="0"/>
+          <w:sz w:val="18"/>
+          <w:szCs w:val="18"/>
+          <w:bdr w:val="none" w:sz="0" w:space="0" w:color="auto" w:frame="1"/>
+        </w:rPr>
+        <w:lastRenderedPageBreak/>
+        <w:t xml:space="preserve">            </w:t>
+      </w:r>
+      <w:proofErr w:type="spellStart"/>
+      <w:r>
+        <w:rPr>
+          <w:rFonts w:ascii="Consolas" w:hAnsi="Consolas" w:cs="宋体" w:hint="eastAsia"/>
+          <w:color w:val="000000"/>
+          <w:kern w:val="0"/>
+          <w:sz w:val="18"/>
+          <w:szCs w:val="18"/>
+          <w:bdr w:val="none" w:sz="0" w:space="0" w:color="auto" w:frame="1"/>
+        </w:rPr>
+        <w:t>readyQueue.removeProcess</w:t>
+      </w:r>
+      <w:proofErr w:type="spellEnd"/>
+      <w:r>
+        <w:rPr>
+          <w:rFonts w:ascii="Consolas" w:hAnsi="Consolas" w:cs="宋体" w:hint="eastAsia"/>
+          <w:color w:val="000000"/>
+          <w:kern w:val="0"/>
+          <w:sz w:val="18"/>
+          <w:szCs w:val="18"/>
+          <w:bdr w:val="none" w:sz="0" w:space="0" w:color="auto" w:frame="1"/>
+        </w:rPr>
+        <w:t>(</w:t>
+      </w:r>
+      <w:proofErr w:type="spellStart"/>
+      <w:r>
+        <w:rPr>
+          <w:rFonts w:ascii="Consolas" w:hAnsi="Consolas" w:cs="宋体" w:hint="eastAsia"/>
+          <w:color w:val="000000"/>
+          <w:kern w:val="0"/>
+          <w:sz w:val="18"/>
+          <w:szCs w:val="18"/>
+          <w:bdr w:val="none" w:sz="0" w:space="0" w:color="auto" w:frame="1"/>
+        </w:rPr>
+        <w:t>readyProcess</w:t>
+      </w:r>
+      <w:proofErr w:type="spellEnd"/>
+      <w:r>
+        <w:rPr>
+          <w:rFonts w:ascii="Consolas" w:hAnsi="Consolas" w:cs="宋体" w:hint="eastAsia"/>
+          <w:color w:val="000000"/>
+          <w:kern w:val="0"/>
+          <w:sz w:val="18"/>
+          <w:szCs w:val="18"/>
+          <w:bdr w:val="none" w:sz="0" w:space="0" w:color="auto" w:frame="1"/>
+        </w:rPr>
+        <w:t xml:space="preserve">); // </w:t>
+      </w:r>
+      <w:r>
+        <w:rPr>
+          <w:rFonts w:ascii="Consolas" w:hAnsi="Consolas" w:cs="宋体" w:hint="eastAsia"/>
+          <w:color w:val="000000"/>
+          <w:kern w:val="0"/>
+          <w:sz w:val="18"/>
+          <w:szCs w:val="18"/>
+          <w:bdr w:val="none" w:sz="0" w:space="0" w:color="auto" w:frame="1"/>
+        </w:rPr>
+        <w:t>从就绪队列取出一个就绪进程</w:t>
+      </w:r>
+    </w:p>
+    <w:p>
+      <w:pPr>
+        <w:widowControl/>
+        <w:numPr>
+          <w:ilvl w:val="0"/>
+          <w:numId w:val="20"/>
+        </w:numPr>
+        <w:pBdr>
+          <w:left w:val="single" w:sz="18" w:space="0" w:color="6CE26C"/>
+        </w:pBdr>
+        <w:shd w:val="clear" w:color="auto" w:fill="FFFFFF"/>
+        <w:spacing w:beforeAutospacing="1" w:afterAutospacing="1" w:line="210" w:lineRule="atLeast"/>
+        <w:jc w:val="left"/>
+        <w:rPr>
+          <w:rFonts w:ascii="Consolas" w:hAnsi="Consolas" w:cs="宋体" w:hint="eastAsia"/>
+          <w:color w:val="000000"/>
+          <w:kern w:val="0"/>
+          <w:sz w:val="18"/>
+          <w:szCs w:val="18"/>
+          <w:bdr w:val="none" w:sz="0" w:space="0" w:color="auto" w:frame="1"/>
+        </w:rPr>
+      </w:pPr>
+      <w:r>
+        <w:rPr>
+          <w:rFonts w:ascii="Consolas" w:hAnsi="Consolas" w:cs="宋体" w:hint="eastAsia"/>
+          <w:color w:val="000000"/>
+          <w:kern w:val="0"/>
+          <w:sz w:val="18"/>
+          <w:szCs w:val="18"/>
+          <w:bdr w:val="none" w:sz="0" w:space="0" w:color="auto" w:frame="1"/>
+        </w:rPr>
+        <w:t xml:space="preserve">            </w:t>
+      </w:r>
+      <w:proofErr w:type="spellStart"/>
+      <w:r>
+        <w:rPr>
+          <w:rFonts w:ascii="Consolas" w:hAnsi="Consolas" w:cs="宋体" w:hint="eastAsia"/>
+          <w:color w:val="000000"/>
+          <w:kern w:val="0"/>
+          <w:sz w:val="18"/>
+          <w:szCs w:val="18"/>
+          <w:bdr w:val="none" w:sz="0" w:space="0" w:color="auto" w:frame="1"/>
+        </w:rPr>
+        <w:t>pcb.setCurrentProcess</w:t>
+      </w:r>
+      <w:proofErr w:type="spellEnd"/>
+      <w:r>
+        <w:rPr>
+          <w:rFonts w:ascii="Consolas" w:hAnsi="Consolas" w:cs="宋体" w:hint="eastAsia"/>
+          <w:color w:val="000000"/>
+          <w:kern w:val="0"/>
+          <w:sz w:val="18"/>
+          <w:szCs w:val="18"/>
+          <w:bdr w:val="none" w:sz="0" w:space="0" w:color="auto" w:frame="1"/>
+        </w:rPr>
+        <w:t>(</w:t>
+      </w:r>
+      <w:proofErr w:type="spellStart"/>
+      <w:r>
+        <w:rPr>
+          <w:rFonts w:ascii="Consolas" w:hAnsi="Consolas" w:cs="宋体" w:hint="eastAsia"/>
+          <w:color w:val="000000"/>
+          <w:kern w:val="0"/>
+          <w:sz w:val="18"/>
+          <w:szCs w:val="18"/>
+          <w:bdr w:val="none" w:sz="0" w:space="0" w:color="auto" w:frame="1"/>
+        </w:rPr>
+        <w:t>readyProcess</w:t>
+      </w:r>
+      <w:proofErr w:type="spellEnd"/>
+      <w:r>
+        <w:rPr>
+          <w:rFonts w:ascii="Consolas" w:hAnsi="Consolas" w:cs="宋体" w:hint="eastAsia"/>
+          <w:color w:val="000000"/>
+          <w:kern w:val="0"/>
+          <w:sz w:val="18"/>
+          <w:szCs w:val="18"/>
+          <w:bdr w:val="none" w:sz="0" w:space="0" w:color="auto" w:frame="1"/>
+        </w:rPr>
+        <w:t xml:space="preserve">);// </w:t>
+      </w:r>
+      <w:r>
+        <w:rPr>
+          <w:rFonts w:ascii="Consolas" w:hAnsi="Consolas" w:cs="宋体" w:hint="eastAsia"/>
+          <w:color w:val="000000"/>
+          <w:kern w:val="0"/>
+          <w:sz w:val="18"/>
+          <w:szCs w:val="18"/>
+          <w:bdr w:val="none" w:sz="0" w:space="0" w:color="auto" w:frame="1"/>
+        </w:rPr>
+        <w:t>将该进程设为当前运行的进程</w:t>
+      </w:r>
+    </w:p>
+    <w:p>
+      <w:pPr>
+        <w:widowControl/>
+        <w:numPr>
+          <w:ilvl w:val="0"/>
+          <w:numId w:val="20"/>
+        </w:numPr>
+        <w:pBdr>
+          <w:left w:val="single" w:sz="18" w:space="0" w:color="6CE26C"/>
+        </w:pBdr>
+        <w:shd w:val="clear" w:color="auto" w:fill="FFFFFF"/>
+        <w:spacing w:beforeAutospacing="1" w:afterAutospacing="1" w:line="210" w:lineRule="atLeast"/>
+        <w:jc w:val="left"/>
+        <w:rPr>
+          <w:rFonts w:ascii="Consolas" w:hAnsi="Consolas" w:cs="宋体" w:hint="eastAsia"/>
+          <w:color w:val="000000"/>
+          <w:kern w:val="0"/>
+          <w:sz w:val="18"/>
+          <w:szCs w:val="18"/>
+          <w:bdr w:val="none" w:sz="0" w:space="0" w:color="auto" w:frame="1"/>
+        </w:rPr>
+      </w:pPr>
+      <w:r>
+        <w:rPr>
+          <w:rFonts w:ascii="Consolas" w:hAnsi="Consolas" w:cs="宋体" w:hint="eastAsia"/>
+          <w:color w:val="000000"/>
+          <w:kern w:val="0"/>
+          <w:sz w:val="18"/>
+          <w:szCs w:val="18"/>
+          <w:bdr w:val="none" w:sz="0" w:space="0" w:color="auto" w:frame="1"/>
+        </w:rPr>
+        <w:t xml:space="preserve">            </w:t>
+      </w:r>
+      <w:proofErr w:type="spellStart"/>
+      <w:r>
+        <w:rPr>
+          <w:rFonts w:ascii="Consolas" w:hAnsi="Consolas" w:cs="宋体" w:hint="eastAsia"/>
+          <w:color w:val="000000"/>
+          <w:kern w:val="0"/>
+          <w:sz w:val="18"/>
+          <w:szCs w:val="18"/>
+          <w:bdr w:val="none" w:sz="0" w:space="0" w:color="auto" w:frame="1"/>
+        </w:rPr>
+        <w:t>readyProcess.setState</w:t>
+      </w:r>
+      <w:proofErr w:type="spellEnd"/>
+      <w:r>
+        <w:rPr>
+          <w:rFonts w:ascii="Consolas" w:hAnsi="Consolas" w:cs="宋体" w:hint="eastAsia"/>
+          <w:color w:val="000000"/>
+          <w:kern w:val="0"/>
+          <w:sz w:val="18"/>
+          <w:szCs w:val="18"/>
+          <w:bdr w:val="none" w:sz="0" w:space="0" w:color="auto" w:frame="1"/>
+        </w:rPr>
+        <w:t>(</w:t>
+      </w:r>
+      <w:proofErr w:type="spellStart"/>
+      <w:r>
+        <w:rPr>
+          <w:rFonts w:ascii="Consolas" w:hAnsi="Consolas" w:cs="宋体" w:hint="eastAsia"/>
+          <w:color w:val="000000"/>
+          <w:kern w:val="0"/>
+          <w:sz w:val="18"/>
+          <w:szCs w:val="18"/>
+          <w:bdr w:val="none" w:sz="0" w:space="0" w:color="auto" w:frame="1"/>
+        </w:rPr>
+        <w:t>Process.State.RUNNING</w:t>
+      </w:r>
+      <w:proofErr w:type="spellEnd"/>
+      <w:r>
+        <w:rPr>
+          <w:rFonts w:ascii="Consolas" w:hAnsi="Consolas" w:cs="宋体" w:hint="eastAsia"/>
+          <w:color w:val="000000"/>
+          <w:kern w:val="0"/>
+          <w:sz w:val="18"/>
+          <w:szCs w:val="18"/>
+          <w:bdr w:val="none" w:sz="0" w:space="0" w:color="auto" w:frame="1"/>
+        </w:rPr>
+        <w:t xml:space="preserve">);// </w:t>
+      </w:r>
+      <w:r>
+        <w:rPr>
+          <w:rFonts w:ascii="Consolas" w:hAnsi="Consolas" w:cs="宋体" w:hint="eastAsia"/>
+          <w:color w:val="000000"/>
+          <w:kern w:val="0"/>
+          <w:sz w:val="18"/>
+          <w:szCs w:val="18"/>
+          <w:bdr w:val="none" w:sz="0" w:space="0" w:color="auto" w:frame="1"/>
+        </w:rPr>
+        <w:t>该进程状态设为运行状态</w:t>
+      </w:r>
+    </w:p>
+    <w:p>
+      <w:pPr>
+        <w:widowControl/>
+        <w:numPr>
+          <w:ilvl w:val="0"/>
+          <w:numId w:val="20"/>
+        </w:numPr>
+        <w:pBdr>
+          <w:left w:val="single" w:sz="18" w:space="0" w:color="6CE26C"/>
+        </w:pBdr>
+        <w:shd w:val="clear" w:color="auto" w:fill="FFFFFF"/>
+        <w:spacing w:beforeAutospacing="1" w:afterAutospacing="1" w:line="210" w:lineRule="atLeast"/>
+        <w:jc w:val="left"/>
+        <w:rPr>
+          <w:rFonts w:ascii="Consolas" w:hAnsi="Consolas" w:cs="宋体"/>
+          <w:color w:val="000000"/>
+          <w:kern w:val="0"/>
+          <w:sz w:val="18"/>
+          <w:szCs w:val="18"/>
+          <w:bdr w:val="none" w:sz="0" w:space="0" w:color="auto" w:frame="1"/>
+        </w:rPr>
+      </w:pPr>
+      <w:r>
+        <w:rPr>
+          <w:rFonts w:ascii="Consolas" w:hAnsi="Consolas" w:cs="宋体"/>
+          <w:color w:val="000000"/>
+          <w:kern w:val="0"/>
+          <w:sz w:val="18"/>
+          <w:szCs w:val="18"/>
+          <w:bdr w:val="none" w:sz="0" w:space="0" w:color="auto" w:frame="1"/>
+        </w:rPr>
+        <w:t xml:space="preserve">            return;</w:t>
+      </w:r>
+    </w:p>
+    <w:p>
+      <w:pPr>
+        <w:widowControl/>
+        <w:numPr>
+          <w:ilvl w:val="0"/>
+          <w:numId w:val="20"/>
+        </w:numPr>
+        <w:pBdr>
+          <w:left w:val="single" w:sz="18" w:space="0" w:color="6CE26C"/>
+        </w:pBdr>
+        <w:shd w:val="clear" w:color="auto" w:fill="FFFFFF"/>
+        <w:spacing w:beforeAutospacing="1" w:afterAutospacing="1" w:line="210" w:lineRule="atLeast"/>
+        <w:jc w:val="left"/>
+        <w:rPr>
+          <w:rFonts w:ascii="Consolas" w:hAnsi="Consolas" w:cs="宋体"/>
+          <w:color w:val="5C5C5C"/>
+          <w:kern w:val="0"/>
+          <w:sz w:val="18"/>
+          <w:szCs w:val="18"/>
+        </w:rPr>
+      </w:pPr>
+      <w:r>
+        <w:rPr>
+          <w:rFonts w:ascii="Consolas" w:hAnsi="Consolas" w:cs="宋体"/>
+          <w:color w:val="000000"/>
+          <w:kern w:val="0"/>
+          <w:sz w:val="18"/>
+          <w:szCs w:val="18"/>
+          <w:bdr w:val="none" w:sz="0" w:space="0" w:color="auto" w:frame="1"/>
+        </w:rPr>
+        <w:t xml:space="preserve">        }</w:t>
+      </w:r>
+      <w:r>
+        <w:rPr>
+          <w:rFonts w:ascii="Consolas" w:hAnsi="Consolas" w:cs="宋体"/>
+          <w:color w:val="000000"/>
+          <w:kern w:val="0"/>
+          <w:sz w:val="18"/>
+          <w:szCs w:val="18"/>
+          <w:bdr w:val="none" w:sz="0" w:space="0" w:color="auto" w:frame="1"/>
+        </w:rPr>
+        <w:t>  </w:t>
+      </w:r>
+    </w:p>
+    <w:p>
+      <w:pPr>
+        <w:widowControl/>
+        <w:numPr>
+          <w:ilvl w:val="0"/>
+          <w:numId w:val="20"/>
+        </w:numPr>
+        <w:pBdr>
+          <w:left w:val="single" w:sz="18" w:space="0" w:color="6CE26C"/>
+        </w:pBdr>
+        <w:shd w:val="clear" w:color="auto" w:fill="FFFFFF"/>
+        <w:spacing w:beforeAutospacing="1" w:afterAutospacing="1" w:line="210" w:lineRule="atLeast"/>
+        <w:jc w:val="left"/>
+        <w:rPr>
           <w:rFonts w:ascii="Consolas" w:hAnsi="Consolas" w:cs="宋体"/>
           <w:color w:val="5C5C5C"/>
           <w:kern w:val="0"/>
@@ -35716,6 +35749,7 @@
           <w:szCs w:val="18"/>
           <w:bdr w:val="none" w:sz="0" w:space="0" w:color="auto" w:frame="1"/>
         </w:rPr>
+        <w:lastRenderedPageBreak/>
         <w:t>            </w:t>
       </w:r>
       <w:proofErr w:type="spellStart"/>
@@ -35906,7 +35940,7 @@
         <w:spacing w:beforeAutospacing="1" w:afterAutospacing="1" w:line="210" w:lineRule="atLeast"/>
         <w:jc w:val="left"/>
         <w:rPr>
-          <w:rFonts w:ascii="Consolas" w:hAnsi="Consolas" w:cs="宋体" w:hint="eastAsia"/>
+          <w:rFonts w:ascii="Consolas" w:hAnsi="Consolas" w:cs="宋体"/>
           <w:color w:val="5C5C5C"/>
           <w:kern w:val="0"/>
           <w:sz w:val="18"/>
@@ -35924,8 +35958,6 @@
         </w:rPr>
         <w:t>}  </w:t>
       </w:r>
-      <w:bookmarkStart w:id="0" w:name="_GoBack"/>
-      <w:bookmarkEnd w:id="0"/>
     </w:p>
     <w:p>
       <w:pPr>
@@ -35945,7 +35977,6 @@
           <w:bCs/>
           <w:sz w:val="24"/>
         </w:rPr>
-        <w:lastRenderedPageBreak/>
         <w:t>资源</w:t>
       </w:r>
       <w:r>
@@ -38544,6 +38575,7 @@
           <w:szCs w:val="18"/>
           <w:bdr w:val="none" w:sz="0" w:space="0" w:color="auto" w:frame="1"/>
         </w:rPr>
+        <w:lastRenderedPageBreak/>
         <w:t>        </w:t>
       </w:r>
       <w:r>
@@ -38934,7 +38966,6 @@
           <w:szCs w:val="18"/>
           <w:bdr w:val="none" w:sz="0" w:space="0" w:color="auto" w:frame="1"/>
         </w:rPr>
-        <w:lastRenderedPageBreak/>
         <w:t>}  </w:t>
       </w:r>
     </w:p>
@@ -41527,6 +41558,7 @@
           <w:szCs w:val="18"/>
           <w:bdr w:val="none" w:sz="0" w:space="0" w:color="auto" w:frame="1"/>
         </w:rPr>
+        <w:lastRenderedPageBreak/>
         <w:t>            Deque&lt;Process&gt; deque = deques[</w:t>
       </w:r>
       <w:proofErr w:type="spellStart"/>
@@ -41994,7 +42026,6 @@
           <w:szCs w:val="18"/>
           <w:bdr w:val="none" w:sz="0" w:space="0" w:color="auto" w:frame="1"/>
         </w:rPr>
-        <w:lastRenderedPageBreak/>
         <w:t>    }  </w:t>
       </w:r>
     </w:p>
@@ -57560,7 +57591,7 @@
         <w:ind w:left="720" w:hanging="360"/>
       </w:pPr>
     </w:lvl>
-    <w:lvl w:ilvl="1" w:tentative="1">
+    <w:lvl w:ilvl="1">
       <w:start w:val="1"/>
       <w:numFmt w:val="decimal"/>
       <w:lvlText w:val="%2."/>

</xml_diff>